<commit_message>
- Refactored Methods in RankedQuery.java - Added Comments for various methods
</commit_message>
<xml_diff>
--- a/Report.docx
+++ b/Report.docx
@@ -113,7 +113,7 @@
                               </w:tabs>
                               <w:spacing w:after="0" w:line="240" w:lineRule="auto"/>
                               <w:rPr>
-                                <w:rFonts w:ascii="Roboto Mono" w:eastAsia="Times New Roman" w:hAnsi="Roboto Mono" w:cs="Courier New" w:hint="cs"/>
+                                <w:rFonts w:ascii="Roboto Mono" w:eastAsia="Times New Roman" w:hAnsi="Roboto Mono" w:cs="Courier New"/>
                                 <w:color w:val="000000" w:themeColor="text1"/>
                                 <w:sz w:val="12"/>
                                 <w:szCs w:val="12"/>
@@ -242,7 +242,7 @@
                         </w:tabs>
                         <w:spacing w:after="0" w:line="240" w:lineRule="auto"/>
                         <w:rPr>
-                          <w:rFonts w:ascii="Roboto Mono" w:eastAsia="Times New Roman" w:hAnsi="Roboto Mono" w:cs="Courier New" w:hint="cs"/>
+                          <w:rFonts w:ascii="Roboto Mono" w:eastAsia="Times New Roman" w:hAnsi="Roboto Mono" w:cs="Courier New"/>
                           <w:color w:val="000000" w:themeColor="text1"/>
                           <w:sz w:val="12"/>
                           <w:szCs w:val="12"/>
@@ -567,7 +567,7 @@
           </mc:Choice>
           <mc:Fallback>
             <w:pict>
-              <v:rect w14:anchorId="6E74835F" id="Rectangle 10" o:spid="_x0000_s1027" style="position:absolute;margin-left:315pt;margin-top:33.5pt;width:243pt;height:69pt;z-index:-251658239;visibility:visible;mso-wrap-style:square;mso-width-percent:0;mso-height-percent:0;mso-wrap-distance-left:9pt;mso-wrap-distance-top:0;mso-wrap-distance-right:9pt;mso-wrap-distance-bottom:0;mso-position-horizontal:absolute;mso-position-horizontal-relative:page;mso-position-vertical:absolute;mso-position-vertical-relative:page;mso-width-percent:0;mso-height-percent:0;mso-width-relative:margin;mso-height-relative:margin;v-text-anchor:middle" o:gfxdata="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" fillcolor="white [3212]" stroked="f" strokeweight="1pt">
+              <v:rect w14:anchorId="6E74835F" id="Rectangle 10" o:spid="_x0000_s1027" style="position:absolute;margin-left:315pt;margin-top:33.5pt;width:243pt;height:69pt;z-index:-251658239;visibility:visible;mso-wrap-style:square;mso-width-percent:0;mso-height-percent:0;mso-wrap-distance-left:9pt;mso-wrap-distance-top:0;mso-wrap-distance-right:9pt;mso-wrap-distance-bottom:0;mso-position-horizontal:absolute;mso-position-horizontal-relative:page;mso-position-vertical:absolute;mso-position-vertical-relative:page;mso-width-percent:0;mso-height-percent:0;mso-width-relative:margin;mso-height-relative:margin;v-text-anchor:middle" o:gfxdata="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" fillcolor="white [3212]" stroked="f" strokeweight="1pt">
                 <v:shadow on="t" color="black" opacity="6553f" origin=",-.5" offset="0,3pt"/>
                 <v:textbox>
                   <w:txbxContent>
@@ -779,7 +779,6 @@
       <w:pPr>
         <w:pStyle w:val="Subtitle"/>
         <w:rPr>
-          <w:rFonts w:hint="cs"/>
           <w:sz w:val="16"/>
           <w:szCs w:val="20"/>
           <w:cs/>
@@ -1079,7 +1078,7 @@
           </mc:Choice>
           <mc:Fallback>
             <w:pict>
-              <v:rect w14:anchorId="79D3890D" id="Rectangle 11" o:spid="_x0000_s1028" style="position:absolute;margin-left:315pt;margin-top:103pt;width:242.95pt;height:68.5pt;z-index:251658242;visibility:visible;mso-wrap-style:square;mso-width-percent:0;mso-height-percent:0;mso-wrap-distance-left:9pt;mso-wrap-distance-top:0;mso-wrap-distance-right:9pt;mso-wrap-distance-bottom:0;mso-position-horizontal:absolute;mso-position-horizontal-relative:page;mso-position-vertical:absolute;mso-position-vertical-relative:page;mso-width-percent:0;mso-height-percent:0;mso-width-relative:margin;mso-height-relative:margin;v-text-anchor:middle" o:gfxdata="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" fillcolor="white [3212]" stroked="f" strokeweight="1pt">
+              <v:rect w14:anchorId="79D3890D" id="Rectangle 11" o:spid="_x0000_s1028" style="position:absolute;margin-left:315pt;margin-top:103pt;width:242.95pt;height:68.5pt;z-index:251658242;visibility:visible;mso-wrap-style:square;mso-width-percent:0;mso-height-percent:0;mso-wrap-distance-left:9pt;mso-wrap-distance-top:0;mso-wrap-distance-right:9pt;mso-wrap-distance-bottom:0;mso-position-horizontal:absolute;mso-position-horizontal-relative:page;mso-position-vertical:absolute;mso-position-vertical-relative:page;mso-width-percent:0;mso-height-percent:0;mso-width-relative:margin;mso-height-relative:margin;v-text-anchor:middle" o:gfxdata="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" fillcolor="white [3212]" stroked="f" strokeweight="1pt">
                 <v:shadow on="t" color="black" opacity="6553f" origin=",-.5" offset="0,3pt"/>
                 <v:textbox>
                   <w:txbxContent>
@@ -1442,17 +1441,7 @@
           <w:sz w:val="16"/>
           <w:szCs w:val="20"/>
         </w:rPr>
-        <w:t xml:space="preserve"> into 2 parts: indexing </w:t>
-      </w:r>
-      <w:bookmarkStart w:id="0" w:name="_GoBack"/>
-      <w:bookmarkEnd w:id="0"/>
-      <w:r>
-        <w:rPr>
-          <w:rFonts w:ascii="Roboto" w:hAnsi="Roboto"/>
-          <w:sz w:val="16"/>
-          <w:szCs w:val="20"/>
-        </w:rPr>
-        <w:t xml:space="preserve">and querying. </w:t>
+        <w:t xml:space="preserve"> into 2 parts: indexing and querying. </w:t>
       </w:r>
       <w:r>
         <w:rPr>
@@ -2287,7 +2276,7 @@
           </mc:Choice>
           <mc:Fallback>
             <w:pict>
-              <v:rect w14:anchorId="13EE55BC" id="Rectangle 14" o:spid="_x0000_s1029" style="position:absolute;left:0;text-align:left;margin-left:315pt;margin-top:531.5pt;width:243.4pt;height:61.5pt;z-index:-251658236;visibility:visible;mso-wrap-style:square;mso-width-percent:0;mso-height-percent:0;mso-wrap-distance-left:9pt;mso-wrap-distance-top:0;mso-wrap-distance-right:9pt;mso-wrap-distance-bottom:0;mso-position-horizontal:absolute;mso-position-horizontal-relative:page;mso-position-vertical:absolute;mso-position-vertical-relative:page;mso-width-percent:0;mso-height-percent:0;mso-width-relative:margin;mso-height-relative:margin;v-text-anchor:middle" o:gfxdata="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" fillcolor="white [3212]" stroked="f" strokeweight="1pt">
+              <v:rect w14:anchorId="13EE55BC" id="Rectangle 14" o:spid="_x0000_s1029" style="position:absolute;left:0;text-align:left;margin-left:315pt;margin-top:531.5pt;width:243.4pt;height:61.5pt;z-index:-251658236;visibility:visible;mso-wrap-style:square;mso-width-percent:0;mso-height-percent:0;mso-wrap-distance-left:9pt;mso-wrap-distance-top:0;mso-wrap-distance-right:9pt;mso-wrap-distance-bottom:0;mso-position-horizontal:absolute;mso-position-horizontal-relative:page;mso-position-vertical:absolute;mso-position-vertical-relative:page;mso-width-percent:0;mso-height-percent:0;mso-width-relative:margin;mso-height-relative:margin;v-text-anchor:middle" o:gfxdata="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" fillcolor="white [3212]" stroked="f" strokeweight="1pt">
                 <v:shadow on="t" color="black" opacity="6553f" origin=",-.5" offset="0,3pt"/>
                 <v:textbox>
                   <w:txbxContent>
@@ -3258,7 +3247,7 @@
           </mc:Choice>
           <mc:Fallback>
             <w:pict>
-              <v:rect w14:anchorId="50E823E2" id="Rectangle 15" o:spid="_x0000_s1030" style="position:absolute;left:0;text-align:left;margin-left:315pt;margin-top:592.6pt;width:243.4pt;height:92.5pt;z-index:-251658235;visibility:visible;mso-wrap-style:square;mso-width-percent:0;mso-height-percent:0;mso-wrap-distance-left:9pt;mso-wrap-distance-top:0;mso-wrap-distance-right:9pt;mso-wrap-distance-bottom:0;mso-position-horizontal:absolute;mso-position-horizontal-relative:page;mso-position-vertical:absolute;mso-position-vertical-relative:page;mso-width-percent:0;mso-height-percent:0;mso-width-relative:margin;mso-height-relative:margin;v-text-anchor:middle" o:gfxdata="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" fillcolor="white [3212]" stroked="f" strokeweight="1pt">
+              <v:rect w14:anchorId="50E823E2" id="Rectangle 15" o:spid="_x0000_s1030" style="position:absolute;left:0;text-align:left;margin-left:315pt;margin-top:592.6pt;width:243.4pt;height:92.5pt;z-index:-251658235;visibility:visible;mso-wrap-style:square;mso-width-percent:0;mso-height-percent:0;mso-wrap-distance-left:9pt;mso-wrap-distance-top:0;mso-wrap-distance-right:9pt;mso-wrap-distance-bottom:0;mso-position-horizontal:absolute;mso-position-horizontal-relative:page;mso-position-vertical:absolute;mso-position-vertical-relative:page;mso-width-percent:0;mso-height-percent:0;mso-width-relative:margin;mso-height-relative:margin;v-text-anchor:middle" o:gfxdata="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" fillcolor="white [3212]" stroked="f" strokeweight="1pt">
                 <v:shadow on="t" color="black" opacity="6553f" origin=",-.5" offset="0,3pt"/>
                 <v:textbox>
                   <w:txbxContent>
@@ -4381,7 +4370,7 @@
           </mc:Choice>
           <mc:Fallback>
             <w:pict>
-              <v:rect w14:anchorId="24D922B2" id="Rectangle 16" o:spid="_x0000_s1031" style="position:absolute;margin-left:36.25pt;margin-top:717.8pt;width:244.1pt;height:93.6pt;z-index:251658240;visibility:visible;mso-wrap-style:square;mso-width-percent:0;mso-height-percent:0;mso-wrap-distance-left:9pt;mso-wrap-distance-top:0;mso-wrap-distance-right:9pt;mso-wrap-distance-bottom:0;mso-position-horizontal:absolute;mso-position-horizontal-relative:page;mso-position-vertical:absolute;mso-position-vertical-relative:page;mso-width-percent:0;mso-height-percent:0;mso-width-relative:margin;mso-height-relative:margin;v-text-anchor:middle" o:gfxdata="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" fillcolor="white [3212]" stroked="f" strokeweight="1pt">
+              <v:rect w14:anchorId="24D922B2" id="Rectangle 16" o:spid="_x0000_s1031" style="position:absolute;margin-left:36.25pt;margin-top:717.8pt;width:244.1pt;height:93.6pt;z-index:251658240;visibility:visible;mso-wrap-style:square;mso-width-percent:0;mso-height-percent:0;mso-wrap-distance-left:9pt;mso-wrap-distance-top:0;mso-wrap-distance-right:9pt;mso-wrap-distance-bottom:0;mso-position-horizontal:absolute;mso-position-horizontal-relative:page;mso-position-vertical:absolute;mso-position-vertical-relative:page;mso-width-percent:0;mso-height-percent:0;mso-width-relative:margin;mso-height-relative:margin;v-text-anchor:middle" o:gfxdata="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" fillcolor="white [3212]" stroked="f" strokeweight="1pt">
                 <v:shadow on="t" color="black" opacity="6553f" origin=",-.5" offset="0,3pt"/>
                 <v:textbox>
                   <w:txbxContent>
@@ -5011,6 +5000,16 @@
         </w:rPr>
         <w:t>of Token</w:t>
       </w:r>
+      <w:r>
+        <w:rPr>
+          <w:rFonts w:ascii="Roboto" w:hAnsi="Roboto"/>
+          <w:sz w:val="14"/>
+          <w:szCs w:val="14"/>
+        </w:rPr>
+        <w:t>.</w:t>
+      </w:r>
+      <w:bookmarkStart w:id="0" w:name="_GoBack"/>
+      <w:bookmarkEnd w:id="0"/>
     </w:p>
     <w:p>
       <w:pPr>
@@ -5105,6 +5104,14 @@
           <w:szCs w:val="14"/>
         </w:rPr>
         <w:t>Term Id</w:t>
+      </w:r>
+      <w:r>
+        <w:rPr>
+          <w:rFonts w:ascii="Roboto" w:hAnsi="Roboto"/>
+          <w:sz w:val="14"/>
+          <w:szCs w:val="14"/>
+        </w:rPr>
+        <w:t>.</w:t>
       </w:r>
     </w:p>
     <w:p>
@@ -6097,7 +6104,7 @@
           </mc:Choice>
           <mc:Fallback>
             <w:pict>
-              <v:rect w14:anchorId="20A1269F" id="Rectangle 13" o:spid="_x0000_s1032" style="position:absolute;margin-left:315pt;margin-top:471pt;width:243.4pt;height:60pt;z-index:-251658237;visibility:visible;mso-wrap-style:square;mso-width-percent:0;mso-height-percent:0;mso-wrap-distance-left:9pt;mso-wrap-distance-top:0;mso-wrap-distance-right:9pt;mso-wrap-distance-bottom:0;mso-position-horizontal:absolute;mso-position-horizontal-relative:page;mso-position-vertical:absolute;mso-position-vertical-relative:page;mso-width-percent:0;mso-height-percent:0;mso-width-relative:margin;mso-height-relative:margin;v-text-anchor:middle" o:gfxdata="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" fillcolor="white [3212]" stroked="f" strokeweight="1pt">
+              <v:rect w14:anchorId="20A1269F" id="Rectangle 13" o:spid="_x0000_s1032" style="position:absolute;margin-left:315pt;margin-top:471pt;width:243.4pt;height:60pt;z-index:-251658237;visibility:visible;mso-wrap-style:square;mso-width-percent:0;mso-height-percent:0;mso-wrap-distance-left:9pt;mso-wrap-distance-top:0;mso-wrap-distance-right:9pt;mso-wrap-distance-bottom:0;mso-position-horizontal:absolute;mso-position-horizontal-relative:page;mso-position-vertical:absolute;mso-position-vertical-relative:page;mso-width-percent:0;mso-height-percent:0;mso-width-relative:margin;mso-height-relative:margin;v-text-anchor:middle" o:gfxdata="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" fillcolor="white [3212]" stroked="f" strokeweight="1pt">
                 <v:shadow on="t" color="black" opacity="6553f" origin=",-.5" offset="0,3pt"/>
                 <v:textbox>
                   <w:txbxContent>
@@ -6882,7 +6889,7 @@
         <w:pStyle w:val="Heading3"/>
         <w:spacing w:after="240"/>
         <w:rPr>
-          <w:rFonts w:ascii="Roboto" w:hAnsi="Roboto" w:hint="cs"/>
+          <w:rFonts w:ascii="Roboto" w:hAnsi="Roboto"/>
           <w:b/>
           <w:bCs/>
           <w:sz w:val="20"/>
@@ -8178,7 +8185,7 @@
         <w:pStyle w:val="Heading1"/>
         <w:spacing w:after="240"/>
         <w:rPr>
-          <w:rFonts w:ascii="Roboto" w:hAnsi="Roboto" w:hint="cs"/>
+          <w:rFonts w:ascii="Roboto" w:hAnsi="Roboto"/>
           <w:b/>
           <w:bCs/>
           <w:color w:val="FF0000"/>
@@ -10054,7 +10061,7 @@
           </mc:Choice>
           <mc:Fallback>
             <w:pict>
-              <v:rect w14:anchorId="60AB185E" id="Rectangle 21" o:spid="_x0000_s1035" style="position:absolute;margin-left:434.15pt;margin-top:331.15pt;width:134.6pt;height:46.15pt;z-index:-251647994;visibility:visible;mso-wrap-style:square;mso-width-percent:0;mso-height-percent:0;mso-wrap-distance-left:9pt;mso-wrap-distance-top:0;mso-wrap-distance-right:9pt;mso-wrap-distance-bottom:0;mso-position-horizontal:absolute;mso-position-horizontal-relative:page;mso-position-vertical:absolute;mso-position-vertical-relative:page;mso-width-percent:0;mso-height-percent:0;mso-width-relative:margin;mso-height-relative:margin;v-text-anchor:middle" o:gfxdata="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" fillcolor="white [3212]" strokecolor="#2f5496 [2404]" strokeweight="1pt">
+              <v:rect w14:anchorId="60AB185E" id="Rectangle 21" o:spid="_x0000_s1035" style="position:absolute;margin-left:434.15pt;margin-top:331.15pt;width:134.6pt;height:46.15pt;z-index:-251647994;visibility:visible;mso-wrap-style:square;mso-width-percent:0;mso-height-percent:0;mso-wrap-distance-left:9pt;mso-wrap-distance-top:0;mso-wrap-distance-right:9pt;mso-wrap-distance-bottom:0;mso-position-horizontal:absolute;mso-position-horizontal-relative:page;mso-position-vertical:absolute;mso-position-vertical-relative:page;mso-width-percent:0;mso-height-percent:0;mso-width-relative:margin;mso-height-relative:margin;v-text-anchor:middle" o:gfxdata="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" fillcolor="white [3212]" strokecolor="#2f5496 [2404]" strokeweight="1pt">
                 <v:shadow on="t" color="black" opacity="6553f" origin=",-.5" offset="0,3pt"/>
                 <v:textbox>
                   <w:txbxContent>
@@ -10913,7 +10920,7 @@
           </mc:Choice>
           <mc:Fallback>
             <w:pict>
-              <v:rect w14:anchorId="52697BDD" id="Rectangle 20" o:spid="_x0000_s1036" style="position:absolute;margin-left:315.85pt;margin-top:376.95pt;width:253.05pt;height:57.4pt;z-index:-251646970;visibility:visible;mso-wrap-style:square;mso-width-percent:0;mso-height-percent:0;mso-wrap-distance-left:9pt;mso-wrap-distance-top:0;mso-wrap-distance-right:9pt;mso-wrap-distance-bottom:0;mso-position-horizontal:absolute;mso-position-horizontal-relative:page;mso-position-vertical:absolute;mso-position-vertical-relative:page;mso-width-percent:0;mso-height-percent:0;mso-width-relative:margin;mso-height-relative:margin;v-text-anchor:middle" o:gfxdata="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" fillcolor="white [3212]" strokecolor="#2f5496 [2404]" strokeweight="1pt">
+              <v:rect w14:anchorId="52697BDD" id="Rectangle 20" o:spid="_x0000_s1036" style="position:absolute;margin-left:315.85pt;margin-top:376.95pt;width:253.05pt;height:57.4pt;z-index:-251646970;visibility:visible;mso-wrap-style:square;mso-width-percent:0;mso-height-percent:0;mso-wrap-distance-left:9pt;mso-wrap-distance-top:0;mso-wrap-distance-right:9pt;mso-wrap-distance-bottom:0;mso-position-horizontal:absolute;mso-position-horizontal-relative:page;mso-position-vertical:absolute;mso-position-vertical-relative:page;mso-width-percent:0;mso-height-percent:0;mso-width-relative:margin;mso-height-relative:margin;v-text-anchor:middle" o:gfxdata="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" fillcolor="white [3212]" strokecolor="#2f5496 [2404]" strokeweight="1pt">
                 <v:shadow on="t" color="black" opacity="6553f" origin=",-.5" offset="0,3pt"/>
                 <v:textbox>
                   <w:txbxContent>
@@ -11735,7 +11742,7 @@
           </mc:Choice>
           <mc:Fallback>
             <w:pict>
-              <v:rect w14:anchorId="4A77D713" id="Rectangle 19" o:spid="_x0000_s1037" style="position:absolute;margin-left:315.85pt;margin-top:331.15pt;width:118.45pt;height:46.15pt;z-index:-251652090;visibility:visible;mso-wrap-style:square;mso-width-percent:0;mso-height-percent:0;mso-wrap-distance-left:9pt;mso-wrap-distance-top:0;mso-wrap-distance-right:9pt;mso-wrap-distance-bottom:0;mso-position-horizontal:absolute;mso-position-horizontal-relative:page;mso-position-vertical:absolute;mso-position-vertical-relative:page;mso-width-percent:0;mso-height-percent:0;mso-width-relative:margin;mso-height-relative:margin;v-text-anchor:middle" o:gfxdata="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" fillcolor="white [3212]" strokecolor="#2f5496 [2404]" strokeweight="1pt">
+              <v:rect w14:anchorId="4A77D713" id="Rectangle 19" o:spid="_x0000_s1037" style="position:absolute;margin-left:315.85pt;margin-top:331.15pt;width:118.45pt;height:46.15pt;z-index:-251652090;visibility:visible;mso-wrap-style:square;mso-width-percent:0;mso-height-percent:0;mso-wrap-distance-left:9pt;mso-wrap-distance-top:0;mso-wrap-distance-right:9pt;mso-wrap-distance-bottom:0;mso-position-horizontal:absolute;mso-position-horizontal-relative:page;mso-position-vertical:absolute;mso-position-vertical-relative:page;mso-width-percent:0;mso-height-percent:0;mso-width-relative:margin;mso-height-relative:margin;v-text-anchor:middle" o:gfxdata="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" fillcolor="white [3212]" strokecolor="#2f5496 [2404]" strokeweight="1pt">
                 <v:shadow on="t" color="black" opacity="6553f" origin=",-.5" offset="0,3pt"/>
                 <v:textbox>
                   <w:txbxContent>
@@ -13000,7 +13007,7 @@
           </mc:Choice>
           <mc:Fallback>
             <w:pict>
-              <v:shape w14:anchorId="58B9381E" id="Text Box 23" o:spid="_x0000_s1038" type="#_x0000_t202" style="position:absolute;margin-left:.5pt;margin-top:9.55pt;width:252.65pt;height:92.5pt;z-index:251670534;visibility:visible;mso-wrap-style:square;mso-width-percent:0;mso-height-percent:0;mso-wrap-distance-left:9pt;mso-wrap-distance-top:0;mso-wrap-distance-right:9pt;mso-wrap-distance-bottom:0;mso-position-horizontal:absolute;mso-position-horizontal-relative:text;mso-position-vertical:absolute;mso-position-vertical-relative:text;mso-width-percent:0;mso-height-percent:0;mso-width-relative:margin;mso-height-relative:margin;v-text-anchor:top" o:gfxdata="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" fillcolor="white [3201]" strokeweight=".5pt">
+              <v:shape w14:anchorId="58B9381E" id="Text Box 23" o:spid="_x0000_s1038" type="#_x0000_t202" style="position:absolute;margin-left:.5pt;margin-top:9.55pt;width:252.65pt;height:92.5pt;z-index:251670534;visibility:visible;mso-wrap-style:square;mso-width-percent:0;mso-height-percent:0;mso-wrap-distance-left:9pt;mso-wrap-distance-top:0;mso-wrap-distance-right:9pt;mso-wrap-distance-bottom:0;mso-position-horizontal:absolute;mso-position-horizontal-relative:text;mso-position-vertical:absolute;mso-position-vertical-relative:text;mso-width-percent:0;mso-height-percent:0;mso-width-relative:margin;mso-height-relative:margin;v-text-anchor:top" o:gfxdata="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" fillcolor="white [3201]" strokeweight=".5pt">
                 <v:textbox>
                   <w:txbxContent>
                     <w:p>
@@ -14697,7 +14704,7 @@
       <w:pPr>
         <w:spacing w:line="276" w:lineRule="auto"/>
         <w:rPr>
-          <w:rFonts w:ascii="Roboto" w:hAnsi="Roboto" w:hint="cs"/>
+          <w:rFonts w:ascii="Roboto" w:hAnsi="Roboto"/>
           <w:sz w:val="16"/>
           <w:szCs w:val="16"/>
           <w:cs/>
@@ -16772,7 +16779,7 @@
 </file>
 
 <file path=customXml/itemProps1.xml><?xml version="1.0" encoding="utf-8"?>
-<ds:datastoreItem xmlns:ds="http://schemas.openxmlformats.org/officeDocument/2006/customXml" ds:itemID="{FA5F827A-BE5D-4FD6-8D2B-5AD84580D67A}">
+<ds:datastoreItem xmlns:ds="http://schemas.openxmlformats.org/officeDocument/2006/customXml" ds:itemID="{5C3E8D34-C8A1-40BF-ACBE-13C654582B18}">
   <ds:schemaRefs>
     <ds:schemaRef ds:uri="http://schemas.openxmlformats.org/officeDocument/2006/bibliography"/>
   </ds:schemaRefs>

</xml_diff>